<commit_message>
More Work on 08.07
</commit_message>
<xml_diff>
--- a/Module_8/Mod8_Assignments/08.07_Picture_Lab/08_07_picture_lab_questions.docx
+++ b/Module_8/Mod8_Assignments/08.07_Picture_Lab/08_07_picture_lab_questions.docx
@@ -1,6 +1,6 @@
 
 <file path=word/document.xml><?xml version="1.0" encoding="utf-8"?>
-<w:document xmlns:wpc="http://schemas.microsoft.com/office/word/2010/wordprocessingCanvas" xmlns:cx="http://schemas.microsoft.com/office/drawing/2014/chartex" xmlns:cx1="http://schemas.microsoft.com/office/drawing/2015/9/8/chartex" xmlns:cx2="http://schemas.microsoft.com/office/drawing/2015/10/21/chartex" xmlns:cx3="http://schemas.microsoft.com/office/drawing/2016/5/9/chartex" xmlns:cx4="http://schemas.microsoft.com/office/drawing/2016/5/10/chartex" xmlns:cx5="http://schemas.microsoft.com/office/drawing/2016/5/11/chartex" xmlns:cx6="http://schemas.microsoft.com/office/drawing/2016/5/12/chartex" xmlns:cx7="http://schemas.microsoft.com/office/drawing/2016/5/13/chartex" xmlns:cx8="http://schemas.microsoft.com/office/drawing/2016/5/14/chartex" xmlns:mc="http://schemas.openxmlformats.org/markup-compatibility/2006" xmlns:aink="http://schemas.microsoft.com/office/drawing/2016/ink" xmlns:am3d="http://schemas.microsoft.com/office/drawing/2017/model3d" xmlns:o="urn:schemas-microsoft-com:office:office" xmlns:r="http://schemas.openxmlformats.org/officeDocument/2006/relationships" xmlns:m="http://schemas.openxmlformats.org/officeDocument/2006/math" xmlns:v="urn:schemas-microsoft-com:vml" xmlns:wp14="http://schemas.microsoft.com/office/word/2010/wordprocessingDrawing" xmlns:wp="http://schemas.openxmlformats.org/drawingml/2006/wordprocessingDrawing" xmlns:w10="urn:schemas-microsoft-com:office:word" xmlns:w="http://schemas.openxmlformats.org/wordprocessingml/2006/main" xmlns:w14="http://schemas.microsoft.com/office/word/2010/wordml" xmlns:w15="http://schemas.microsoft.com/office/word/2012/wordml" xmlns:w16cex="http://schemas.microsoft.com/office/word/2018/wordml/cex" xmlns:w16cid="http://schemas.microsoft.com/office/word/2016/wordml/cid" xmlns:w16="http://schemas.microsoft.com/office/word/2018/wordml" xmlns:w16se="http://schemas.microsoft.com/office/word/2015/wordml/symex" xmlns:wpg="http://schemas.microsoft.com/office/word/2010/wordprocessingGroup" xmlns:wpi="http://schemas.microsoft.com/office/word/2010/wordprocessingInk" xmlns:wne="http://schemas.microsoft.com/office/word/2006/wordml" xmlns:wps="http://schemas.microsoft.com/office/word/2010/wordprocessingShape" mc:Ignorable="w14 w15 w16se w16cid w16 w16cex wp14">
+<w:document xmlns:wpc="http://schemas.microsoft.com/office/word/2010/wordprocessingCanvas" xmlns:cx="http://schemas.microsoft.com/office/drawing/2014/chartex" xmlns:cx1="http://schemas.microsoft.com/office/drawing/2015/9/8/chartex" xmlns:cx2="http://schemas.microsoft.com/office/drawing/2015/10/21/chartex" xmlns:cx3="http://schemas.microsoft.com/office/drawing/2016/5/9/chartex" xmlns:cx4="http://schemas.microsoft.com/office/drawing/2016/5/10/chartex" xmlns:cx5="http://schemas.microsoft.com/office/drawing/2016/5/11/chartex" xmlns:cx6="http://schemas.microsoft.com/office/drawing/2016/5/12/chartex" xmlns:cx7="http://schemas.microsoft.com/office/drawing/2016/5/13/chartex" xmlns:cx8="http://schemas.microsoft.com/office/drawing/2016/5/14/chartex" xmlns:mc="http://schemas.openxmlformats.org/markup-compatibility/2006" xmlns:aink="http://schemas.microsoft.com/office/drawing/2016/ink" xmlns:am3d="http://schemas.microsoft.com/office/drawing/2017/model3d" xmlns:o="urn:schemas-microsoft-com:office:office" xmlns:r="http://schemas.openxmlformats.org/officeDocument/2006/relationships" xmlns:m="http://schemas.openxmlformats.org/officeDocument/2006/math" xmlns:v="urn:schemas-microsoft-com:vml" xmlns:wp14="http://schemas.microsoft.com/office/word/2010/wordprocessingDrawing" xmlns:wp="http://schemas.openxmlformats.org/drawingml/2006/wordprocessingDrawing" xmlns:w10="urn:schemas-microsoft-com:office:word" xmlns:w="http://schemas.openxmlformats.org/wordprocessingml/2006/main" xmlns:w14="http://schemas.microsoft.com/office/word/2010/wordml" xmlns:w15="http://schemas.microsoft.com/office/word/2012/wordml" xmlns:w16cex="http://schemas.microsoft.com/office/word/2018/wordml/cex" xmlns:w16cid="http://schemas.microsoft.com/office/word/2016/wordml/cid" xmlns:w16="http://schemas.microsoft.com/office/word/2018/wordml" xmlns:w16sdtdh="http://schemas.microsoft.com/office/word/2020/wordml/sdtdatahash" xmlns:w16se="http://schemas.microsoft.com/office/word/2015/wordml/symex" xmlns:wpg="http://schemas.microsoft.com/office/word/2010/wordprocessingGroup" xmlns:wpi="http://schemas.microsoft.com/office/word/2010/wordprocessingInk" xmlns:wne="http://schemas.microsoft.com/office/word/2006/wordml" xmlns:wps="http://schemas.microsoft.com/office/word/2010/wordprocessingShape" mc:Ignorable="w14 w15 w16se w16cid w16 w16cex w16sdtdh wp14">
   <w:body>
     <w:p>
       <w:r>
@@ -198,7 +198,7 @@
           </w:tcPr>
           <w:p>
             <w:pPr>
-              <w:pStyle w:val="ColorfulList-Accent1"/>
+              <w:pStyle w:val="ColorfulList-Accent11"/>
               <w:widowControl w:val="0"/>
               <w:numPr>
                 <w:ilvl w:val="0"/>
@@ -310,7 +310,7 @@
           </w:tcPr>
           <w:p>
             <w:pPr>
-              <w:pStyle w:val="ColorfulList-Accent1"/>
+              <w:pStyle w:val="ColorfulList-Accent11"/>
               <w:widowControl w:val="0"/>
               <w:numPr>
                 <w:ilvl w:val="0"/>
@@ -361,7 +361,7 @@
           </w:p>
           <w:p>
             <w:pPr>
-              <w:pStyle w:val="ColorfulList-Accent1"/>
+              <w:pStyle w:val="ColorfulList-Accent11"/>
               <w:widowControl w:val="0"/>
               <w:tabs>
                 <w:tab w:val="left" w:pos="840"/>
@@ -430,7 +430,7 @@
           </w:tcPr>
           <w:p>
             <w:pPr>
-              <w:pStyle w:val="ColorfulList-Accent1"/>
+              <w:pStyle w:val="ColorfulList-Accent11"/>
               <w:widowControl w:val="0"/>
               <w:numPr>
                 <w:ilvl w:val="0"/>
@@ -594,7 +594,7 @@
           </w:tcPr>
           <w:p>
             <w:pPr>
-              <w:pStyle w:val="ColorfulList-Accent1"/>
+              <w:pStyle w:val="ColorfulList-Accent11"/>
               <w:widowControl w:val="0"/>
               <w:numPr>
                 <w:ilvl w:val="0"/>
@@ -733,7 +733,7 @@
           </w:tcPr>
           <w:p>
             <w:pPr>
-              <w:pStyle w:val="ColorfulList-Accent1"/>
+              <w:pStyle w:val="ColorfulList-Accent11"/>
               <w:widowControl w:val="0"/>
               <w:numPr>
                 <w:ilvl w:val="0"/>
@@ -859,7 +859,7 @@
           </w:tcPr>
           <w:p>
             <w:pPr>
-              <w:pStyle w:val="ColorfulList-Accent1"/>
+              <w:pStyle w:val="ColorfulList-Accent11"/>
               <w:widowControl w:val="0"/>
               <w:numPr>
                 <w:ilvl w:val="0"/>
@@ -985,7 +985,7 @@
           </w:tcPr>
           <w:p>
             <w:pPr>
-              <w:pStyle w:val="ColorfulList-Accent1"/>
+              <w:pStyle w:val="ColorfulList-Accent11"/>
               <w:widowControl w:val="0"/>
               <w:numPr>
                 <w:ilvl w:val="0"/>
@@ -1158,7 +1158,7 @@
     </w:p>
     <w:p>
       <w:pPr>
-        <w:pStyle w:val="ColorfulList-Accent1"/>
+        <w:pStyle w:val="ColorfulList-Accent11"/>
         <w:widowControl w:val="0"/>
         <w:numPr>
           <w:ilvl w:val="0"/>
@@ -1195,16 +1195,61 @@
         </w:rPr>
         <w:t xml:space="preserve"> red, blue, or green. </w:t>
       </w:r>
-      <w:r>
-        <w:rPr>
-          <w:sz w:val="24"/>
-        </w:rPr>
-        <w:br/>
-      </w:r>
     </w:p>
     <w:p>
       <w:pPr>
-        <w:pStyle w:val="ColorfulList-Accent1"/>
+        <w:pStyle w:val="ColorfulList-Accent11"/>
+        <w:widowControl w:val="0"/>
+        <w:tabs>
+          <w:tab w:val="left" w:pos="896"/>
+        </w:tabs>
+        <w:autoSpaceDE w:val="0"/>
+        <w:autoSpaceDN w:val="0"/>
+        <w:spacing w:after="0" w:line="254" w:lineRule="auto"/>
+        <w:ind w:left="900" w:right="207"/>
+        <w:contextualSpacing w:val="0"/>
+        <w:rPr>
+          <w:sz w:val="24"/>
+        </w:rPr>
+      </w:pPr>
+      <w:r>
+        <w:rPr>
+          <w:sz w:val="24"/>
+        </w:rPr>
+        <w:t xml:space="preserve">The method </w:t>
+      </w:r>
+      <w:proofErr w:type="spellStart"/>
+      <w:proofErr w:type="gramStart"/>
+      <w:r>
+        <w:rPr>
+          <w:sz w:val="24"/>
+        </w:rPr>
+        <w:t>keepOnlyBlue</w:t>
+      </w:r>
+      <w:proofErr w:type="spellEnd"/>
+      <w:r>
+        <w:rPr>
+          <w:sz w:val="24"/>
+        </w:rPr>
+        <w:t>(</w:t>
+      </w:r>
+      <w:proofErr w:type="gramEnd"/>
+      <w:r>
+        <w:rPr>
+          <w:sz w:val="24"/>
+        </w:rPr>
+        <w:t xml:space="preserve">) </w:t>
+      </w:r>
+      <w:r>
+        <w:rPr>
+          <w:sz w:val="24"/>
+        </w:rPr>
+        <w:t>loops through all the pixels and sets the red and green values to zero</w:t>
+      </w:r>
+    </w:p>
+    <w:p>
+      <w:pPr>
+        <w:pStyle w:val="ColorfulList-Accent11"/>
         <w:widowControl w:val="0"/>
         <w:numPr>
           <w:ilvl w:val="0"/>
@@ -1217,15 +1262,15 @@
         <w:autoSpaceDN w:val="0"/>
         <w:spacing w:after="0" w:line="256" w:lineRule="auto"/>
         <w:ind w:right="246"/>
-        <w:contextualSpacing w:val="0"/>
-        <w:rPr>
-          <w:sz w:val="24"/>
-        </w:rPr>
-      </w:pPr>
-      <w:r>
-        <w:rPr>
-          <w:sz w:val="24"/>
-        </w:rPr>
+        <w:rPr>
+          <w:sz w:val="24"/>
+        </w:rPr>
+      </w:pPr>
+      <w:r>
+        <w:rPr>
+          <w:sz w:val="24"/>
+        </w:rPr>
+        <w:lastRenderedPageBreak/>
         <w:t xml:space="preserve">For the </w:t>
       </w:r>
       <w:r>
@@ -1252,11 +1297,341 @@
           <w:sz w:val="24"/>
         </w:rPr>
         <w:br/>
+      </w:r>
+      <w:proofErr w:type="gramStart"/>
+      <w:r>
+        <w:rPr>
+          <w:sz w:val="24"/>
+        </w:rPr>
+        <w:t>Pixel[</w:t>
+      </w:r>
+      <w:proofErr w:type="gramEnd"/>
+      <w:r>
+        <w:rPr>
+          <w:sz w:val="24"/>
+        </w:rPr>
+        <w:t>][] pixels = this.getPixels2D();</w:t>
       </w:r>
     </w:p>
     <w:p>
       <w:pPr>
-        <w:pStyle w:val="ColorfulList-Accent1"/>
+        <w:pStyle w:val="ColorfulList-Accent11"/>
+        <w:widowControl w:val="0"/>
+        <w:tabs>
+          <w:tab w:val="left" w:pos="840"/>
+        </w:tabs>
+        <w:autoSpaceDE w:val="0"/>
+        <w:autoSpaceDN w:val="0"/>
+        <w:spacing w:after="0" w:line="256" w:lineRule="auto"/>
+        <w:ind w:left="900" w:right="246"/>
+        <w:rPr>
+          <w:sz w:val="24"/>
+        </w:rPr>
+      </w:pPr>
+      <w:r>
+        <w:rPr>
+          <w:sz w:val="24"/>
+        </w:rPr>
+        <w:t>for (</w:t>
+      </w:r>
+      <w:proofErr w:type="gramStart"/>
+      <w:r>
+        <w:rPr>
+          <w:sz w:val="24"/>
+        </w:rPr>
+        <w:t>Pixel[</w:t>
+      </w:r>
+      <w:proofErr w:type="gramEnd"/>
+      <w:r>
+        <w:rPr>
+          <w:sz w:val="24"/>
+        </w:rPr>
+        <w:t>] row : pixels) {</w:t>
+      </w:r>
+    </w:p>
+    <w:p>
+      <w:pPr>
+        <w:pStyle w:val="ColorfulList-Accent11"/>
+        <w:widowControl w:val="0"/>
+        <w:tabs>
+          <w:tab w:val="left" w:pos="840"/>
+        </w:tabs>
+        <w:autoSpaceDE w:val="0"/>
+        <w:autoSpaceDN w:val="0"/>
+        <w:spacing w:after="0" w:line="256" w:lineRule="auto"/>
+        <w:ind w:left="900" w:right="246"/>
+        <w:rPr>
+          <w:sz w:val="24"/>
+        </w:rPr>
+      </w:pPr>
+      <w:r>
+        <w:rPr>
+          <w:sz w:val="24"/>
+        </w:rPr>
+        <w:t xml:space="preserve">     for (Pixel </w:t>
+      </w:r>
+      <w:proofErr w:type="spellStart"/>
+      <w:proofErr w:type="gramStart"/>
+      <w:r>
+        <w:rPr>
+          <w:sz w:val="24"/>
+        </w:rPr>
+        <w:t>pixelObj</w:t>
+      </w:r>
+      <w:proofErr w:type="spellEnd"/>
+      <w:r>
+        <w:rPr>
+          <w:sz w:val="24"/>
+        </w:rPr>
+        <w:t xml:space="preserve"> :</w:t>
+      </w:r>
+      <w:proofErr w:type="gramEnd"/>
+      <w:r>
+        <w:rPr>
+          <w:sz w:val="24"/>
+        </w:rPr>
+        <w:t xml:space="preserve"> row) {</w:t>
+      </w:r>
+    </w:p>
+    <w:p>
+      <w:pPr>
+        <w:pStyle w:val="ColorfulList-Accent11"/>
+        <w:widowControl w:val="0"/>
+        <w:tabs>
+          <w:tab w:val="left" w:pos="840"/>
+        </w:tabs>
+        <w:autoSpaceDE w:val="0"/>
+        <w:autoSpaceDN w:val="0"/>
+        <w:spacing w:after="0" w:line="256" w:lineRule="auto"/>
+        <w:ind w:left="900" w:right="246"/>
+        <w:rPr>
+          <w:sz w:val="24"/>
+        </w:rPr>
+      </w:pPr>
+      <w:r>
+        <w:rPr>
+          <w:sz w:val="24"/>
+        </w:rPr>
+        <w:t xml:space="preserve">       </w:t>
+      </w:r>
+      <w:proofErr w:type="spellStart"/>
+      <w:r>
+        <w:rPr>
+          <w:sz w:val="24"/>
+        </w:rPr>
+        <w:t>pixelObj.setRed</w:t>
+      </w:r>
+      <w:proofErr w:type="spellEnd"/>
+      <w:r>
+        <w:rPr>
+          <w:sz w:val="24"/>
+        </w:rPr>
+        <w:t xml:space="preserve">(255 - </w:t>
+      </w:r>
+      <w:proofErr w:type="spellStart"/>
+      <w:r>
+        <w:rPr>
+          <w:sz w:val="24"/>
+        </w:rPr>
+        <w:t>pixelObj.getRed</w:t>
+      </w:r>
+      <w:proofErr w:type="spellEnd"/>
+      <w:r>
+        <w:rPr>
+          <w:sz w:val="24"/>
+        </w:rPr>
+        <w:t>()</w:t>
+      </w:r>
+      <w:proofErr w:type="gramStart"/>
+      <w:r>
+        <w:rPr>
+          <w:sz w:val="24"/>
+        </w:rPr>
+        <w:t>);</w:t>
+      </w:r>
+      <w:proofErr w:type="gramEnd"/>
+    </w:p>
+    <w:p>
+      <w:pPr>
+        <w:pStyle w:val="ColorfulList-Accent11"/>
+        <w:widowControl w:val="0"/>
+        <w:tabs>
+          <w:tab w:val="left" w:pos="840"/>
+        </w:tabs>
+        <w:autoSpaceDE w:val="0"/>
+        <w:autoSpaceDN w:val="0"/>
+        <w:spacing w:after="0" w:line="256" w:lineRule="auto"/>
+        <w:ind w:left="900" w:right="246"/>
+        <w:rPr>
+          <w:sz w:val="24"/>
+        </w:rPr>
+      </w:pPr>
+      <w:r>
+        <w:rPr>
+          <w:sz w:val="24"/>
+        </w:rPr>
+        <w:t xml:space="preserve">       </w:t>
+      </w:r>
+      <w:proofErr w:type="spellStart"/>
+      <w:r>
+        <w:rPr>
+          <w:sz w:val="24"/>
+        </w:rPr>
+        <w:t>pixelObj.setGreen</w:t>
+      </w:r>
+      <w:proofErr w:type="spellEnd"/>
+      <w:r>
+        <w:rPr>
+          <w:sz w:val="24"/>
+        </w:rPr>
+        <w:t xml:space="preserve">(255 - </w:t>
+      </w:r>
+      <w:proofErr w:type="spellStart"/>
+      <w:r>
+        <w:rPr>
+          <w:sz w:val="24"/>
+        </w:rPr>
+        <w:t>pixelObj.getGreen</w:t>
+      </w:r>
+      <w:proofErr w:type="spellEnd"/>
+      <w:r>
+        <w:rPr>
+          <w:sz w:val="24"/>
+        </w:rPr>
+        <w:t>()</w:t>
+      </w:r>
+      <w:proofErr w:type="gramStart"/>
+      <w:r>
+        <w:rPr>
+          <w:sz w:val="24"/>
+        </w:rPr>
+        <w:t>);</w:t>
+      </w:r>
+      <w:proofErr w:type="gramEnd"/>
+    </w:p>
+    <w:p>
+      <w:pPr>
+        <w:pStyle w:val="ColorfulList-Accent11"/>
+        <w:widowControl w:val="0"/>
+        <w:tabs>
+          <w:tab w:val="left" w:pos="840"/>
+        </w:tabs>
+        <w:autoSpaceDE w:val="0"/>
+        <w:autoSpaceDN w:val="0"/>
+        <w:spacing w:after="0" w:line="256" w:lineRule="auto"/>
+        <w:ind w:left="900" w:right="246"/>
+        <w:rPr>
+          <w:sz w:val="24"/>
+        </w:rPr>
+      </w:pPr>
+      <w:r>
+        <w:rPr>
+          <w:sz w:val="24"/>
+        </w:rPr>
+        <w:t xml:space="preserve">       </w:t>
+      </w:r>
+      <w:proofErr w:type="spellStart"/>
+      <w:r>
+        <w:rPr>
+          <w:sz w:val="24"/>
+        </w:rPr>
+        <w:t>pixelObj.setBlue</w:t>
+      </w:r>
+      <w:proofErr w:type="spellEnd"/>
+      <w:r>
+        <w:rPr>
+          <w:sz w:val="24"/>
+        </w:rPr>
+        <w:t xml:space="preserve">(255 - </w:t>
+      </w:r>
+      <w:proofErr w:type="spellStart"/>
+      <w:r>
+        <w:rPr>
+          <w:sz w:val="24"/>
+        </w:rPr>
+        <w:t>pixelObj.getBlue</w:t>
+      </w:r>
+      <w:proofErr w:type="spellEnd"/>
+      <w:r>
+        <w:rPr>
+          <w:sz w:val="24"/>
+        </w:rPr>
+        <w:t>()</w:t>
+      </w:r>
+      <w:proofErr w:type="gramStart"/>
+      <w:r>
+        <w:rPr>
+          <w:sz w:val="24"/>
+        </w:rPr>
+        <w:t>);</w:t>
+      </w:r>
+      <w:proofErr w:type="gramEnd"/>
+    </w:p>
+    <w:p>
+      <w:pPr>
+        <w:pStyle w:val="ColorfulList-Accent11"/>
+        <w:widowControl w:val="0"/>
+        <w:tabs>
+          <w:tab w:val="left" w:pos="840"/>
+        </w:tabs>
+        <w:autoSpaceDE w:val="0"/>
+        <w:autoSpaceDN w:val="0"/>
+        <w:spacing w:after="0" w:line="256" w:lineRule="auto"/>
+        <w:ind w:left="900" w:right="246"/>
+        <w:rPr>
+          <w:sz w:val="24"/>
+        </w:rPr>
+      </w:pPr>
+      <w:r>
+        <w:rPr>
+          <w:sz w:val="24"/>
+        </w:rPr>
+        <w:t xml:space="preserve">     }</w:t>
+      </w:r>
+    </w:p>
+    <w:p>
+      <w:pPr>
+        <w:pStyle w:val="ColorfulList-Accent11"/>
+        <w:widowControl w:val="0"/>
+        <w:tabs>
+          <w:tab w:val="left" w:pos="840"/>
+        </w:tabs>
+        <w:autoSpaceDE w:val="0"/>
+        <w:autoSpaceDN w:val="0"/>
+        <w:spacing w:after="0" w:line="256" w:lineRule="auto"/>
+        <w:ind w:left="900" w:right="246"/>
+        <w:contextualSpacing w:val="0"/>
+        <w:rPr>
+          <w:sz w:val="24"/>
+        </w:rPr>
+      </w:pPr>
+      <w:r>
+        <w:rPr>
+          <w:sz w:val="24"/>
+        </w:rPr>
+        <w:t xml:space="preserve">   }</w:t>
+      </w:r>
+    </w:p>
+    <w:p>
+      <w:pPr>
+        <w:pStyle w:val="ColorfulList-Accent11"/>
+        <w:widowControl w:val="0"/>
+        <w:tabs>
+          <w:tab w:val="left" w:pos="840"/>
+        </w:tabs>
+        <w:autoSpaceDE w:val="0"/>
+        <w:autoSpaceDN w:val="0"/>
+        <w:spacing w:after="0" w:line="256" w:lineRule="auto"/>
+        <w:ind w:right="246"/>
+        <w:contextualSpacing w:val="0"/>
+        <w:rPr>
+          <w:sz w:val="24"/>
+        </w:rPr>
+      </w:pPr>
+    </w:p>
+    <w:p>
+      <w:pPr>
+        <w:pStyle w:val="ColorfulList-Accent11"/>
         <w:widowControl w:val="0"/>
         <w:numPr>
           <w:ilvl w:val="0"/>
@@ -1309,7 +1684,7 @@
     </w:p>
     <w:p>
       <w:pPr>
-        <w:pStyle w:val="ColorfulList-Accent1"/>
+        <w:pStyle w:val="ColorfulList-Accent11"/>
         <w:widowControl w:val="0"/>
         <w:numPr>
           <w:ilvl w:val="0"/>
@@ -1405,7 +1780,7 @@
     </w:p>
     <w:p>
       <w:pPr>
-        <w:pStyle w:val="ColorfulList-Accent1"/>
+        <w:pStyle w:val="ColorfulList-Accent11"/>
         <w:widowControl w:val="0"/>
         <w:numPr>
           <w:ilvl w:val="0"/>
@@ -1456,7 +1831,7 @@
     </w:p>
     <w:p>
       <w:pPr>
-        <w:pStyle w:val="ColorfulList-Accent1"/>
+        <w:pStyle w:val="ColorfulList-Accent11"/>
         <w:widowControl w:val="0"/>
         <w:numPr>
           <w:ilvl w:val="0"/>
@@ -1507,7 +1882,7 @@
     </w:p>
     <w:p>
       <w:pPr>
-        <w:pStyle w:val="ColorfulList-Accent1"/>
+        <w:pStyle w:val="ColorfulList-Accent11"/>
         <w:widowControl w:val="0"/>
         <w:numPr>
           <w:ilvl w:val="0"/>
@@ -1575,7 +1950,7 @@
     </w:p>
     <w:p>
       <w:pPr>
-        <w:pStyle w:val="ColorfulList-Accent1"/>
+        <w:pStyle w:val="ColorfulList-Accent11"/>
         <w:widowControl w:val="0"/>
         <w:numPr>
           <w:ilvl w:val="1"/>
@@ -1693,7 +2068,7 @@
     </w:p>
     <w:p>
       <w:pPr>
-        <w:pStyle w:val="ColorfulList-Accent1"/>
+        <w:pStyle w:val="ColorfulList-Accent11"/>
         <w:widowControl w:val="0"/>
         <w:numPr>
           <w:ilvl w:val="1"/>
@@ -1839,7 +2214,7 @@
     </w:p>
     <w:p>
       <w:pPr>
-        <w:pStyle w:val="ColorfulList-Accent1"/>
+        <w:pStyle w:val="ColorfulList-Accent11"/>
         <w:widowControl w:val="0"/>
         <w:numPr>
           <w:ilvl w:val="0"/>
@@ -1917,7 +2292,7 @@
     </w:p>
     <w:p>
       <w:pPr>
-        <w:pStyle w:val="ColorfulList-Accent1"/>
+        <w:pStyle w:val="ColorfulList-Accent11"/>
         <w:widowControl w:val="0"/>
         <w:numPr>
           <w:ilvl w:val="0"/>
@@ -1939,6 +2314,7 @@
         <w:rPr>
           <w:sz w:val="24"/>
         </w:rPr>
+        <w:lastRenderedPageBreak/>
         <w:t>Paste the image that is the result of calling the method</w:t>
       </w:r>
       <w:r>
@@ -1969,7 +2345,7 @@
     </w:p>
     <w:p>
       <w:pPr>
-        <w:pStyle w:val="ColorfulList-Accent1"/>
+        <w:pStyle w:val="ColorfulList-Accent11"/>
         <w:widowControl w:val="0"/>
         <w:numPr>
           <w:ilvl w:val="0"/>
@@ -2026,7 +2402,7 @@
 </file>
 
 <file path=word/numbering.xml><?xml version="1.0" encoding="utf-8"?>
-<w:numbering xmlns:wpc="http://schemas.microsoft.com/office/word/2010/wordprocessingCanvas" xmlns:cx="http://schemas.microsoft.com/office/drawing/2014/chartex" xmlns:cx1="http://schemas.microsoft.com/office/drawing/2015/9/8/chartex" xmlns:cx2="http://schemas.microsoft.com/office/drawing/2015/10/21/chartex" xmlns:cx3="http://schemas.microsoft.com/office/drawing/2016/5/9/chartex" xmlns:cx4="http://schemas.microsoft.com/office/drawing/2016/5/10/chartex" xmlns:cx5="http://schemas.microsoft.com/office/drawing/2016/5/11/chartex" xmlns:cx6="http://schemas.microsoft.com/office/drawing/2016/5/12/chartex" xmlns:cx7="http://schemas.microsoft.com/office/drawing/2016/5/13/chartex" xmlns:cx8="http://schemas.microsoft.com/office/drawing/2016/5/14/chartex" xmlns:mc="http://schemas.openxmlformats.org/markup-compatibility/2006" xmlns:aink="http://schemas.microsoft.com/office/drawing/2016/ink" xmlns:am3d="http://schemas.microsoft.com/office/drawing/2017/model3d" xmlns:o="urn:schemas-microsoft-com:office:office" xmlns:r="http://schemas.openxmlformats.org/officeDocument/2006/relationships" xmlns:m="http://schemas.openxmlformats.org/officeDocument/2006/math" xmlns:v="urn:schemas-microsoft-com:vml" xmlns:wp14="http://schemas.microsoft.com/office/word/2010/wordprocessingDrawing" xmlns:wp="http://schemas.openxmlformats.org/drawingml/2006/wordprocessingDrawing" xmlns:w10="urn:schemas-microsoft-com:office:word" xmlns:w="http://schemas.openxmlformats.org/wordprocessingml/2006/main" xmlns:w14="http://schemas.microsoft.com/office/word/2010/wordml" xmlns:w15="http://schemas.microsoft.com/office/word/2012/wordml" xmlns:w16cex="http://schemas.microsoft.com/office/word/2018/wordml/cex" xmlns:w16cid="http://schemas.microsoft.com/office/word/2016/wordml/cid" xmlns:w16="http://schemas.microsoft.com/office/word/2018/wordml" xmlns:w16se="http://schemas.microsoft.com/office/word/2015/wordml/symex" xmlns:wpg="http://schemas.microsoft.com/office/word/2010/wordprocessingGroup" xmlns:wpi="http://schemas.microsoft.com/office/word/2010/wordprocessingInk" xmlns:wne="http://schemas.microsoft.com/office/word/2006/wordml" xmlns:wps="http://schemas.microsoft.com/office/word/2010/wordprocessingShape" mc:Ignorable="w14 w15 w16se w16cid w16 w16cex wp14">
+<w:numbering xmlns:wpc="http://schemas.microsoft.com/office/word/2010/wordprocessingCanvas" xmlns:cx="http://schemas.microsoft.com/office/drawing/2014/chartex" xmlns:cx1="http://schemas.microsoft.com/office/drawing/2015/9/8/chartex" xmlns:cx2="http://schemas.microsoft.com/office/drawing/2015/10/21/chartex" xmlns:cx3="http://schemas.microsoft.com/office/drawing/2016/5/9/chartex" xmlns:cx4="http://schemas.microsoft.com/office/drawing/2016/5/10/chartex" xmlns:cx5="http://schemas.microsoft.com/office/drawing/2016/5/11/chartex" xmlns:cx6="http://schemas.microsoft.com/office/drawing/2016/5/12/chartex" xmlns:cx7="http://schemas.microsoft.com/office/drawing/2016/5/13/chartex" xmlns:cx8="http://schemas.microsoft.com/office/drawing/2016/5/14/chartex" xmlns:mc="http://schemas.openxmlformats.org/markup-compatibility/2006" xmlns:aink="http://schemas.microsoft.com/office/drawing/2016/ink" xmlns:am3d="http://schemas.microsoft.com/office/drawing/2017/model3d" xmlns:o="urn:schemas-microsoft-com:office:office" xmlns:r="http://schemas.openxmlformats.org/officeDocument/2006/relationships" xmlns:m="http://schemas.openxmlformats.org/officeDocument/2006/math" xmlns:v="urn:schemas-microsoft-com:vml" xmlns:wp14="http://schemas.microsoft.com/office/word/2010/wordprocessingDrawing" xmlns:wp="http://schemas.openxmlformats.org/drawingml/2006/wordprocessingDrawing" xmlns:w10="urn:schemas-microsoft-com:office:word" xmlns:w="http://schemas.openxmlformats.org/wordprocessingml/2006/main" xmlns:w14="http://schemas.microsoft.com/office/word/2010/wordml" xmlns:w15="http://schemas.microsoft.com/office/word/2012/wordml" xmlns:w16cex="http://schemas.microsoft.com/office/word/2018/wordml/cex" xmlns:w16cid="http://schemas.microsoft.com/office/word/2016/wordml/cid" xmlns:w16="http://schemas.microsoft.com/office/word/2018/wordml" xmlns:w16sdtdh="http://schemas.microsoft.com/office/word/2020/wordml/sdtdatahash" xmlns:w16se="http://schemas.microsoft.com/office/word/2015/wordml/symex" xmlns:wpg="http://schemas.microsoft.com/office/word/2010/wordprocessingGroup" xmlns:wpi="http://schemas.microsoft.com/office/word/2010/wordprocessingInk" xmlns:wne="http://schemas.microsoft.com/office/word/2006/wordml" xmlns:wps="http://schemas.microsoft.com/office/word/2010/wordprocessingShape" mc:Ignorable="w14 w15 w16se w16cid w16 w16cex w16sdtdh wp14">
   <w:abstractNum w:abstractNumId="0" w15:restartNumberingAfterBreak="0">
     <w:nsid w:val="0DAD675D"/>
     <w:multiLevelType w:val="hybridMultilevel"/>
@@ -3735,7 +4111,7 @@
 </file>
 
 <file path=word/styles.xml><?xml version="1.0" encoding="utf-8"?>
-<w:styles xmlns:mc="http://schemas.openxmlformats.org/markup-compatibility/2006" xmlns:r="http://schemas.openxmlformats.org/officeDocument/2006/relationships" xmlns:w="http://schemas.openxmlformats.org/wordprocessingml/2006/main" xmlns:w14="http://schemas.microsoft.com/office/word/2010/wordml" xmlns:w15="http://schemas.microsoft.com/office/word/2012/wordml" xmlns:w16cex="http://schemas.microsoft.com/office/word/2018/wordml/cex" xmlns:w16cid="http://schemas.microsoft.com/office/word/2016/wordml/cid" xmlns:w16="http://schemas.microsoft.com/office/word/2018/wordml" xmlns:w16se="http://schemas.microsoft.com/office/word/2015/wordml/symex" mc:Ignorable="w14 w15 w16se w16cid w16 w16cex">
+<w:styles xmlns:mc="http://schemas.openxmlformats.org/markup-compatibility/2006" xmlns:r="http://schemas.openxmlformats.org/officeDocument/2006/relationships" xmlns:w="http://schemas.openxmlformats.org/wordprocessingml/2006/main" xmlns:w14="http://schemas.microsoft.com/office/word/2010/wordml" xmlns:w15="http://schemas.microsoft.com/office/word/2012/wordml" xmlns:w16cex="http://schemas.microsoft.com/office/word/2018/wordml/cex" xmlns:w16cid="http://schemas.microsoft.com/office/word/2016/wordml/cid" xmlns:w16="http://schemas.microsoft.com/office/word/2018/wordml" xmlns:w16sdtdh="http://schemas.microsoft.com/office/word/2020/wordml/sdtdatahash" xmlns:w16se="http://schemas.microsoft.com/office/word/2015/wordml/symex" mc:Ignorable="w14 w15 w16se w16cid w16 w16cex w16sdtdh">
   <w:docDefaults>
     <w:rPrDefault>
       <w:rPr>
@@ -3779,6 +4155,7 @@
     <w:lsdException w:name="Strong" w:uiPriority="22" w:qFormat="1"/>
     <w:lsdException w:name="Emphasis" w:uiPriority="20" w:qFormat="1"/>
     <w:lsdException w:name="HTML Typewriter" w:semiHidden="1" w:unhideWhenUsed="1"/>
+    <w:lsdException w:name="Normal Table" w:semiHidden="1" w:unhideWhenUsed="1"/>
     <w:lsdException w:name="Outline List 2" w:semiHidden="1" w:unhideWhenUsed="1"/>
     <w:lsdException w:name="Outline List 3" w:semiHidden="1" w:unhideWhenUsed="1"/>
     <w:lsdException w:name="Table Simple 1" w:semiHidden="1" w:unhideWhenUsed="1"/>
@@ -3821,10 +4198,19 @@
     <w:lsdException w:name="Table Subtle 1" w:semiHidden="1" w:unhideWhenUsed="1"/>
     <w:lsdException w:name="Table Subtle 2" w:semiHidden="1" w:unhideWhenUsed="1"/>
     <w:lsdException w:name="Table Web 1" w:semiHidden="1" w:unhideWhenUsed="1"/>
+    <w:lsdException w:name="Table Web 2" w:semiHidden="1" w:unhideWhenUsed="1"/>
     <w:lsdException w:name="Table Web 3" w:semiHidden="1" w:unhideWhenUsed="1"/>
     <w:lsdException w:name="Balloon Text" w:semiHidden="1" w:unhideWhenUsed="1"/>
     <w:lsdException w:name="Table Grid" w:uiPriority="59"/>
+    <w:lsdException w:name="Table Theme" w:semiHidden="1" w:unhideWhenUsed="1"/>
     <w:lsdException w:name="No Spacing" w:qFormat="1"/>
+    <w:lsdException w:name="Light Shading"/>
+    <w:lsdException w:name="Light List"/>
+    <w:lsdException w:name="Light Grid"/>
+    <w:lsdException w:name="Medium Shading 1"/>
+    <w:lsdException w:name="Medium Shading 2"/>
+    <w:lsdException w:name="Medium List 1"/>
+    <w:lsdException w:name="Medium List 2"/>
     <w:lsdException w:name="Medium Grid 1"/>
     <w:lsdException w:name="Medium Grid 2" w:uiPriority="1" w:qFormat="1"/>
     <w:lsdException w:name="Medium Grid 3" w:uiPriority="60"/>
@@ -3934,8 +4320,8 @@
     <w:lsdException w:name="Plain Table 5" w:uiPriority="31" w:qFormat="1"/>
     <w:lsdException w:name="Grid Table Light" w:uiPriority="32" w:qFormat="1"/>
     <w:lsdException w:name="Grid Table 1 Light" w:uiPriority="33" w:qFormat="1"/>
-    <w:lsdException w:name="Grid Table 2" w:semiHidden="1" w:uiPriority="37" w:unhideWhenUsed="1"/>
-    <w:lsdException w:name="Grid Table 3" w:semiHidden="1" w:uiPriority="39" w:unhideWhenUsed="1" w:qFormat="1"/>
+    <w:lsdException w:name="Grid Table 2" w:uiPriority="37"/>
+    <w:lsdException w:name="Grid Table 3" w:uiPriority="39" w:qFormat="1"/>
     <w:lsdException w:name="Grid Table 4" w:uiPriority="41"/>
     <w:lsdException w:name="Grid Table 5 Dark" w:uiPriority="42"/>
     <w:lsdException w:name="Grid Table 6 Colorful" w:uiPriority="43"/>
@@ -4114,8 +4500,8 @@
       <w:szCs w:val="28"/>
     </w:rPr>
   </w:style>
-  <w:style w:type="paragraph" w:styleId="ColorfulList-Accent1">
-    <w:name w:val="Colorful List Accent 1"/>
+  <w:style w:type="paragraph" w:customStyle="1" w:styleId="ColorfulList-Accent11">
+    <w:name w:val="Colorful List - Accent 11"/>
     <w:basedOn w:val="Normal"/>
     <w:uiPriority w:val="1"/>
     <w:qFormat/>

</xml_diff>